<commit_message>
Added footer and contact section to web app
</commit_message>
<xml_diff>
--- a/planning.docx
+++ b/planning.docx
@@ -890,13 +890,33 @@
           <w:szCs w:val="28"/>
         </w:rPr>
       </w:pPr>
-      <w:r>
-        <w:rPr>
-          <w:rFonts w:asciiTheme="majorHAnsi" w:hAnsiTheme="majorHAnsi" w:cstheme="majorHAnsi"/>
-          <w:sz w:val="24"/>
-          <w:szCs w:val="24"/>
-        </w:rPr>
-        <w:t>An administrator can access an admin page, protected by a username and password</w:t>
+      <w:bookmarkStart w:id="0" w:name="_GoBack"/>
+      <w:bookmarkEnd w:id="0"/>
+      <w:r>
+        <w:rPr>
+          <w:rFonts w:asciiTheme="majorHAnsi" w:hAnsiTheme="majorHAnsi" w:cstheme="majorHAnsi"/>
+          <w:sz w:val="24"/>
+          <w:szCs w:val="24"/>
+        </w:rPr>
+        <w:t xml:space="preserve">An administrator can access </w:t>
+      </w:r>
+      <w:proofErr w:type="spellStart"/>
+      <w:r>
+        <w:rPr>
+          <w:rFonts w:asciiTheme="majorHAnsi" w:hAnsiTheme="majorHAnsi" w:cstheme="majorHAnsi"/>
+          <w:sz w:val="24"/>
+          <w:szCs w:val="24"/>
+        </w:rPr>
+        <w:t>an</w:t>
+      </w:r>
+      <w:proofErr w:type="spellEnd"/>
+      <w:r>
+        <w:rPr>
+          <w:rFonts w:asciiTheme="majorHAnsi" w:hAnsiTheme="majorHAnsi" w:cstheme="majorHAnsi"/>
+          <w:sz w:val="24"/>
+          <w:szCs w:val="24"/>
+        </w:rPr>
+        <w:t xml:space="preserve"> admin page, protected by a username and password</w:t>
       </w:r>
     </w:p>
     <w:p>
@@ -1011,332 +1031,136 @@
         </w:rPr>
         <w:t>Keep it simple above else</w:t>
       </w:r>
-      <w:bookmarkStart w:id="0" w:name="_GoBack"/>
-      <w:bookmarkEnd w:id="0"/>
-    </w:p>
-    <w:p>
-      <w:pPr>
-        <w:rPr>
-          <w:rFonts w:asciiTheme="majorHAnsi" w:hAnsiTheme="majorHAnsi" w:cstheme="majorHAnsi"/>
-          <w:b/>
-          <w:bCs/>
-          <w:sz w:val="28"/>
-          <w:szCs w:val="28"/>
-        </w:rPr>
-      </w:pPr>
-    </w:p>
-    <w:p>
-      <w:pPr>
-        <w:pStyle w:val="ListParagraph"/>
+    </w:p>
+    <w:p>
+      <w:pPr>
+        <w:pStyle w:val="Heading1"/>
+        <w:rPr>
+          <w:color w:val="FF0000"/>
+        </w:rPr>
+      </w:pPr>
+    </w:p>
+    <w:p>
+      <w:pPr>
+        <w:pStyle w:val="Title"/>
+        <w:rPr>
+          <w:b/>
+          <w:bCs/>
+          <w:u w:val="single"/>
+        </w:rPr>
+      </w:pPr>
+      <w:r>
+        <w:rPr>
+          <w:b/>
+          <w:bCs/>
+          <w:u w:val="single"/>
+        </w:rPr>
+        <w:t>Backlog</w:t>
+      </w:r>
+    </w:p>
+    <w:p>
+      <w:pPr>
+        <w:pStyle w:val="Heading1"/>
+      </w:pPr>
+      <w:r>
+        <w:t>Landing page admin (Not important right now)</w:t>
+      </w:r>
+    </w:p>
+    <w:p>
+      <w:pPr>
+        <w:pStyle w:val="NoSpacing"/>
+      </w:pPr>
+      <w:r>
+        <w:t xml:space="preserve">An admin can access </w:t>
+      </w:r>
+      <w:proofErr w:type="spellStart"/>
+      <w:r>
+        <w:t>an</w:t>
+      </w:r>
+      <w:proofErr w:type="spellEnd"/>
+      <w:r>
+        <w:t xml:space="preserve"> admin layout to change static elements in the landing page such as images available, text and testimonials</w:t>
+      </w:r>
+    </w:p>
+    <w:p>
+      <w:pPr>
+        <w:pStyle w:val="NoSpacing"/>
+      </w:pPr>
+    </w:p>
+    <w:p>
+      <w:pPr>
+        <w:pStyle w:val="Heading1"/>
+      </w:pPr>
+      <w:r>
+        <w:t>Coach and Athlete Dashboard</w:t>
+      </w:r>
+    </w:p>
+    <w:p>
+      <w:pPr>
+        <w:pStyle w:val="NoSpacing"/>
         <w:numPr>
           <w:ilvl w:val="0"/>
-          <w:numId w:val="1"/>
-        </w:numPr>
-        <w:rPr>
-          <w:rFonts w:asciiTheme="majorHAnsi" w:hAnsiTheme="majorHAnsi" w:cstheme="majorHAnsi"/>
-          <w:b/>
-          <w:bCs/>
-          <w:sz w:val="28"/>
-          <w:szCs w:val="28"/>
-        </w:rPr>
-      </w:pPr>
-      <w:r>
-        <w:rPr>
-          <w:rFonts w:asciiTheme="majorHAnsi" w:hAnsiTheme="majorHAnsi" w:cstheme="majorHAnsi"/>
-          <w:b/>
-          <w:bCs/>
-          <w:sz w:val="28"/>
-          <w:szCs w:val="28"/>
-        </w:rPr>
-        <w:t>Feature Backlog</w:t>
-      </w:r>
-    </w:p>
-    <w:p>
-      <w:pPr>
-        <w:pStyle w:val="ListParagraph"/>
-        <w:numPr>
-          <w:ilvl w:val="2"/>
-          <w:numId w:val="1"/>
-        </w:numPr>
-        <w:rPr>
-          <w:rFonts w:asciiTheme="majorHAnsi" w:hAnsiTheme="majorHAnsi" w:cstheme="majorHAnsi"/>
-          <w:b/>
-          <w:bCs/>
-          <w:sz w:val="28"/>
-          <w:szCs w:val="28"/>
-        </w:rPr>
-      </w:pPr>
-      <w:r>
-        <w:rPr>
-          <w:rFonts w:asciiTheme="majorHAnsi" w:hAnsiTheme="majorHAnsi" w:cstheme="majorHAnsi"/>
-          <w:sz w:val="24"/>
-          <w:szCs w:val="24"/>
-        </w:rPr>
-        <w:t>An administrator can accept a user as a client, taking info from the users application</w:t>
-      </w:r>
-    </w:p>
-    <w:p>
-      <w:pPr>
-        <w:pStyle w:val="ListParagraph"/>
-        <w:numPr>
-          <w:ilvl w:val="2"/>
-          <w:numId w:val="1"/>
-        </w:numPr>
-        <w:rPr>
-          <w:rFonts w:asciiTheme="majorHAnsi" w:hAnsiTheme="majorHAnsi" w:cstheme="majorHAnsi"/>
-          <w:b/>
-          <w:bCs/>
-          <w:sz w:val="28"/>
-          <w:szCs w:val="28"/>
-        </w:rPr>
-      </w:pPr>
-      <w:r>
-        <w:rPr>
-          <w:rFonts w:asciiTheme="majorHAnsi" w:hAnsiTheme="majorHAnsi" w:cstheme="majorHAnsi"/>
-          <w:sz w:val="24"/>
-          <w:szCs w:val="24"/>
-        </w:rPr>
-        <w:t>An administrator is notified when a user submits a questionnaire</w:t>
-      </w:r>
-      <w:r>
-        <w:rPr>
-          <w:rFonts w:asciiTheme="majorHAnsi" w:hAnsiTheme="majorHAnsi" w:cstheme="majorHAnsi"/>
-          <w:sz w:val="24"/>
-          <w:szCs w:val="24"/>
-        </w:rPr>
-        <w:tab/>
-      </w:r>
-    </w:p>
-    <w:p>
-      <w:pPr>
-        <w:pStyle w:val="ListParagraph"/>
-        <w:numPr>
-          <w:ilvl w:val="3"/>
-          <w:numId w:val="1"/>
-        </w:numPr>
-        <w:rPr>
-          <w:rFonts w:asciiTheme="majorHAnsi" w:hAnsiTheme="majorHAnsi" w:cstheme="majorHAnsi"/>
-          <w:b/>
-          <w:bCs/>
-          <w:sz w:val="28"/>
-          <w:szCs w:val="28"/>
-        </w:rPr>
-      </w:pPr>
-      <w:hyperlink r:id="rId9" w:history="1">
-        <w:r>
-          <w:rPr>
-            <w:rStyle w:val="Hyperlink"/>
-          </w:rPr>
-          <w:t>https://pythonhosted.org/Flask-Mail/</w:t>
-        </w:r>
-      </w:hyperlink>
-    </w:p>
-    <w:p>
-      <w:pPr>
-        <w:pStyle w:val="ListParagraph"/>
-        <w:numPr>
-          <w:ilvl w:val="2"/>
-          <w:numId w:val="1"/>
-        </w:numPr>
-        <w:rPr>
-          <w:rFonts w:asciiTheme="majorHAnsi" w:hAnsiTheme="majorHAnsi" w:cstheme="majorHAnsi"/>
-          <w:b/>
-          <w:bCs/>
-          <w:sz w:val="28"/>
-          <w:szCs w:val="28"/>
-        </w:rPr>
-      </w:pPr>
-      <w:r>
-        <w:rPr>
-          <w:rFonts w:asciiTheme="majorHAnsi" w:hAnsiTheme="majorHAnsi" w:cstheme="majorHAnsi"/>
-          <w:sz w:val="24"/>
-          <w:szCs w:val="24"/>
-        </w:rPr>
-        <w:t>A user is notified after filling an application</w:t>
-      </w:r>
-    </w:p>
-    <w:p>
-      <w:pPr>
-        <w:pStyle w:val="ListParagraph"/>
-        <w:numPr>
-          <w:ilvl w:val="2"/>
-          <w:numId w:val="1"/>
-        </w:numPr>
-        <w:rPr>
-          <w:rFonts w:asciiTheme="majorHAnsi" w:hAnsiTheme="majorHAnsi" w:cstheme="majorHAnsi"/>
-          <w:b/>
-          <w:bCs/>
-          <w:sz w:val="28"/>
-          <w:szCs w:val="28"/>
-        </w:rPr>
-      </w:pPr>
-      <w:r>
-        <w:rPr>
-          <w:rFonts w:asciiTheme="majorHAnsi" w:hAnsiTheme="majorHAnsi" w:cstheme="majorHAnsi"/>
-          <w:sz w:val="24"/>
-          <w:szCs w:val="24"/>
-        </w:rPr>
-        <w:t>As a developer I want to import old client data</w:t>
-      </w:r>
-    </w:p>
-    <w:p>
-      <w:pPr>
-        <w:pStyle w:val="ListParagraph"/>
-        <w:numPr>
-          <w:ilvl w:val="3"/>
-          <w:numId w:val="1"/>
-        </w:numPr>
-        <w:rPr>
-          <w:rFonts w:asciiTheme="majorHAnsi" w:hAnsiTheme="majorHAnsi" w:cstheme="majorHAnsi"/>
-          <w:b/>
-          <w:bCs/>
-          <w:sz w:val="28"/>
-          <w:szCs w:val="28"/>
-        </w:rPr>
-      </w:pPr>
-      <w:r>
-        <w:rPr>
-          <w:rFonts w:asciiTheme="majorHAnsi" w:hAnsiTheme="majorHAnsi" w:cstheme="majorHAnsi"/>
-          <w:sz w:val="24"/>
-          <w:szCs w:val="24"/>
-        </w:rPr>
-        <w:t>Excel file with a table containing client data</w:t>
-      </w:r>
-    </w:p>
-    <w:p>
-      <w:pPr>
-        <w:pStyle w:val="ListParagraph"/>
-        <w:numPr>
-          <w:ilvl w:val="3"/>
-          <w:numId w:val="1"/>
-        </w:numPr>
-        <w:rPr>
-          <w:rFonts w:asciiTheme="majorHAnsi" w:hAnsiTheme="majorHAnsi" w:cstheme="majorHAnsi"/>
-          <w:b/>
-          <w:bCs/>
-          <w:sz w:val="28"/>
-          <w:szCs w:val="28"/>
-        </w:rPr>
-      </w:pPr>
-      <w:r>
-        <w:rPr>
-          <w:rFonts w:asciiTheme="majorHAnsi" w:hAnsiTheme="majorHAnsi" w:cstheme="majorHAnsi"/>
-          <w:sz w:val="24"/>
-          <w:szCs w:val="24"/>
-        </w:rPr>
-        <w:t>What data does administrator need at hand</w:t>
-      </w:r>
-    </w:p>
-    <w:p>
-      <w:pPr>
-        <w:pStyle w:val="ListParagraph"/>
-        <w:numPr>
-          <w:ilvl w:val="4"/>
-          <w:numId w:val="1"/>
-        </w:numPr>
-        <w:rPr>
-          <w:rFonts w:asciiTheme="majorHAnsi" w:hAnsiTheme="majorHAnsi" w:cstheme="majorHAnsi"/>
-          <w:b/>
-          <w:bCs/>
-          <w:sz w:val="28"/>
-          <w:szCs w:val="28"/>
-        </w:rPr>
-      </w:pPr>
-      <w:r>
-        <w:rPr>
-          <w:rFonts w:asciiTheme="majorHAnsi" w:hAnsiTheme="majorHAnsi" w:cstheme="majorHAnsi"/>
-          <w:sz w:val="24"/>
-          <w:szCs w:val="24"/>
-        </w:rPr>
-        <w:t>Training program end</w:t>
-      </w:r>
-    </w:p>
-    <w:p>
-      <w:pPr>
-        <w:pStyle w:val="ListParagraph"/>
-        <w:numPr>
-          <w:ilvl w:val="4"/>
-          <w:numId w:val="1"/>
-        </w:numPr>
-        <w:rPr>
-          <w:rFonts w:asciiTheme="majorHAnsi" w:hAnsiTheme="majorHAnsi" w:cstheme="majorHAnsi"/>
-          <w:b/>
-          <w:bCs/>
-          <w:sz w:val="28"/>
-          <w:szCs w:val="28"/>
-        </w:rPr>
-      </w:pPr>
-      <w:r>
-        <w:rPr>
-          <w:rFonts w:asciiTheme="majorHAnsi" w:hAnsiTheme="majorHAnsi" w:cstheme="majorHAnsi"/>
-          <w:sz w:val="24"/>
-          <w:szCs w:val="24"/>
-        </w:rPr>
-        <w:t>Next meet</w:t>
-      </w:r>
-    </w:p>
-    <w:p>
-      <w:pPr>
-        <w:pStyle w:val="ListParagraph"/>
-        <w:numPr>
-          <w:ilvl w:val="4"/>
-          <w:numId w:val="1"/>
-        </w:numPr>
-        <w:rPr>
-          <w:rFonts w:asciiTheme="majorHAnsi" w:hAnsiTheme="majorHAnsi" w:cstheme="majorHAnsi"/>
-          <w:b/>
-          <w:bCs/>
-          <w:sz w:val="28"/>
-          <w:szCs w:val="28"/>
-        </w:rPr>
-      </w:pPr>
-      <w:r>
-        <w:rPr>
-          <w:rFonts w:asciiTheme="majorHAnsi" w:hAnsiTheme="majorHAnsi" w:cstheme="majorHAnsi"/>
-          <w:sz w:val="24"/>
-          <w:szCs w:val="24"/>
-        </w:rPr>
-        <w:t>Filter data depending on what he needs</w:t>
-      </w:r>
-    </w:p>
-    <w:p>
-      <w:pPr>
-        <w:pStyle w:val="ListParagraph"/>
-        <w:numPr>
-          <w:ilvl w:val="2"/>
-          <w:numId w:val="1"/>
-        </w:numPr>
-        <w:rPr>
-          <w:rFonts w:asciiTheme="majorHAnsi" w:hAnsiTheme="majorHAnsi" w:cstheme="majorHAnsi"/>
-          <w:b/>
-          <w:bCs/>
-          <w:sz w:val="28"/>
-          <w:szCs w:val="28"/>
-        </w:rPr>
-      </w:pPr>
-      <w:r>
-        <w:rPr>
-          <w:rFonts w:asciiTheme="majorHAnsi" w:hAnsiTheme="majorHAnsi" w:cstheme="majorHAnsi"/>
-          <w:sz w:val="24"/>
-          <w:szCs w:val="24"/>
-        </w:rPr>
-        <w:t>A user can add a meet he is competing in to his account</w:t>
-      </w:r>
-    </w:p>
-    <w:p>
-      <w:pPr>
-        <w:rPr>
-          <w:rFonts w:asciiTheme="majorHAnsi" w:hAnsiTheme="majorHAnsi" w:cstheme="majorHAnsi"/>
-          <w:b/>
-          <w:bCs/>
-          <w:sz w:val="28"/>
-          <w:szCs w:val="28"/>
-        </w:rPr>
-      </w:pPr>
-    </w:p>
-    <w:p>
-      <w:pPr>
-        <w:ind w:left="720"/>
+          <w:numId w:val="2"/>
+        </w:numPr>
+      </w:pPr>
+      <w:r>
+        <w:t>An athlete can sign up, creating an account with basic information</w:t>
+      </w:r>
+    </w:p>
+    <w:p>
+      <w:pPr>
+        <w:pStyle w:val="NoSpacing"/>
+        <w:numPr>
+          <w:ilvl w:val="0"/>
+          <w:numId w:val="2"/>
+        </w:numPr>
+      </w:pPr>
+      <w:proofErr w:type="gramStart"/>
+      <w:r>
+        <w:t>An</w:t>
+      </w:r>
+      <w:proofErr w:type="gramEnd"/>
+      <w:r>
+        <w:t xml:space="preserve"> new athlete can fill up a questionnaire to request coaching</w:t>
+      </w:r>
+    </w:p>
+    <w:p>
+      <w:pPr>
+        <w:pStyle w:val="NoSpacing"/>
+        <w:numPr>
+          <w:ilvl w:val="0"/>
+          <w:numId w:val="2"/>
+        </w:numPr>
+      </w:pPr>
+      <w:r>
+        <w:t>A coach can log in and view submitted questionnaires and accept, decline or leave them pending.</w:t>
+      </w:r>
+    </w:p>
+    <w:p>
+      <w:pPr>
+        <w:pStyle w:val="NoSpacing"/>
+        <w:numPr>
+          <w:ilvl w:val="0"/>
+          <w:numId w:val="2"/>
+        </w:numPr>
+      </w:pPr>
+      <w:r>
+        <w:t>A coach can view a list of all athletes and change their status</w:t>
+      </w:r>
+    </w:p>
+    <w:p>
+      <w:pPr>
+        <w:rPr>
+          <w:rFonts w:asciiTheme="majorHAnsi" w:hAnsiTheme="majorHAnsi" w:cstheme="majorHAnsi"/>
+          <w:b/>
+          <w:bCs/>
+          <w:sz w:val="28"/>
+          <w:szCs w:val="28"/>
+        </w:rPr>
+      </w:pPr>
+    </w:p>
+    <w:p>
+      <w:pPr>
         <w:rPr>
           <w:rFonts w:asciiTheme="majorHAnsi" w:hAnsiTheme="majorHAnsi" w:cstheme="majorHAnsi"/>
           <w:b/>
@@ -1419,6 +1243,119 @@
 <file path=word/numbering.xml><?xml version="1.0" encoding="utf-8"?>
 <w:numbering xmlns:wpc="http://schemas.microsoft.com/office/word/2010/wordprocessingCanvas" xmlns:cx="http://schemas.microsoft.com/office/drawing/2014/chartex" xmlns:cx1="http://schemas.microsoft.com/office/drawing/2015/9/8/chartex" xmlns:cx2="http://schemas.microsoft.com/office/drawing/2015/10/21/chartex" xmlns:cx3="http://schemas.microsoft.com/office/drawing/2016/5/9/chartex" xmlns:cx4="http://schemas.microsoft.com/office/drawing/2016/5/10/chartex" xmlns:cx5="http://schemas.microsoft.com/office/drawing/2016/5/11/chartex" xmlns:cx6="http://schemas.microsoft.com/office/drawing/2016/5/12/chartex" xmlns:cx7="http://schemas.microsoft.com/office/drawing/2016/5/13/chartex" xmlns:cx8="http://schemas.microsoft.com/office/drawing/2016/5/14/chartex" xmlns:mc="http://schemas.openxmlformats.org/markup-compatibility/2006" xmlns:aink="http://schemas.microsoft.com/office/drawing/2016/ink" xmlns:am3d="http://schemas.microsoft.com/office/drawing/2017/model3d" xmlns:o="urn:schemas-microsoft-com:office:office" xmlns:r="http://schemas.openxmlformats.org/officeDocument/2006/relationships" xmlns:m="http://schemas.openxmlformats.org/officeDocument/2006/math" xmlns:v="urn:schemas-microsoft-com:vml" xmlns:wp14="http://schemas.microsoft.com/office/word/2010/wordprocessingDrawing" xmlns:wp="http://schemas.openxmlformats.org/drawingml/2006/wordprocessingDrawing" xmlns:w10="urn:schemas-microsoft-com:office:word" xmlns:w="http://schemas.openxmlformats.org/wordprocessingml/2006/main" xmlns:w14="http://schemas.microsoft.com/office/word/2010/wordml" xmlns:w15="http://schemas.microsoft.com/office/word/2012/wordml" xmlns:w16cid="http://schemas.microsoft.com/office/word/2016/wordml/cid" xmlns:w16se="http://schemas.microsoft.com/office/word/2015/wordml/symex" xmlns:wpg="http://schemas.microsoft.com/office/word/2010/wordprocessingGroup" xmlns:wpi="http://schemas.microsoft.com/office/word/2010/wordprocessingInk" xmlns:wne="http://schemas.microsoft.com/office/word/2006/wordml" xmlns:wps="http://schemas.microsoft.com/office/word/2010/wordprocessingShape" mc:Ignorable="w14 w15 w16se w16cid wp14">
   <w:abstractNum w:abstractNumId="0" w15:restartNumberingAfterBreak="0">
+    <w:nsid w:val="192A0902"/>
+    <w:multiLevelType w:val="hybridMultilevel"/>
+    <w:tmpl w:val="85EE6544"/>
+    <w:lvl w:ilvl="0" w:tplc="04090001">
+      <w:start w:val="1"/>
+      <w:numFmt w:val="bullet"/>
+      <w:lvlText w:val=""/>
+      <w:lvlJc w:val="left"/>
+      <w:pPr>
+        <w:ind w:left="720" w:hanging="360"/>
+      </w:pPr>
+      <w:rPr>
+        <w:rFonts w:ascii="Symbol" w:hAnsi="Symbol" w:hint="default"/>
+      </w:rPr>
+    </w:lvl>
+    <w:lvl w:ilvl="1" w:tplc="04090003">
+      <w:start w:val="1"/>
+      <w:numFmt w:val="bullet"/>
+      <w:lvlText w:val="o"/>
+      <w:lvlJc w:val="left"/>
+      <w:pPr>
+        <w:ind w:left="1440" w:hanging="360"/>
+      </w:pPr>
+      <w:rPr>
+        <w:rFonts w:ascii="Courier New" w:hAnsi="Courier New" w:cs="Courier New" w:hint="default"/>
+      </w:rPr>
+    </w:lvl>
+    <w:lvl w:ilvl="2" w:tplc="04090005">
+      <w:start w:val="1"/>
+      <w:numFmt w:val="bullet"/>
+      <w:lvlText w:val=""/>
+      <w:lvlJc w:val="left"/>
+      <w:pPr>
+        <w:ind w:left="2160" w:hanging="360"/>
+      </w:pPr>
+      <w:rPr>
+        <w:rFonts w:ascii="Wingdings" w:hAnsi="Wingdings" w:hint="default"/>
+      </w:rPr>
+    </w:lvl>
+    <w:lvl w:ilvl="3" w:tplc="04090001">
+      <w:start w:val="1"/>
+      <w:numFmt w:val="bullet"/>
+      <w:lvlText w:val=""/>
+      <w:lvlJc w:val="left"/>
+      <w:pPr>
+        <w:ind w:left="2880" w:hanging="360"/>
+      </w:pPr>
+      <w:rPr>
+        <w:rFonts w:ascii="Symbol" w:hAnsi="Symbol" w:hint="default"/>
+      </w:rPr>
+    </w:lvl>
+    <w:lvl w:ilvl="4" w:tplc="04090003">
+      <w:start w:val="1"/>
+      <w:numFmt w:val="bullet"/>
+      <w:lvlText w:val="o"/>
+      <w:lvlJc w:val="left"/>
+      <w:pPr>
+        <w:ind w:left="3600" w:hanging="360"/>
+      </w:pPr>
+      <w:rPr>
+        <w:rFonts w:ascii="Courier New" w:hAnsi="Courier New" w:cs="Courier New" w:hint="default"/>
+      </w:rPr>
+    </w:lvl>
+    <w:lvl w:ilvl="5" w:tplc="04090005">
+      <w:start w:val="1"/>
+      <w:numFmt w:val="bullet"/>
+      <w:lvlText w:val=""/>
+      <w:lvlJc w:val="left"/>
+      <w:pPr>
+        <w:ind w:left="4320" w:hanging="360"/>
+      </w:pPr>
+      <w:rPr>
+        <w:rFonts w:ascii="Wingdings" w:hAnsi="Wingdings" w:hint="default"/>
+      </w:rPr>
+    </w:lvl>
+    <w:lvl w:ilvl="6" w:tplc="04090001">
+      <w:start w:val="1"/>
+      <w:numFmt w:val="bullet"/>
+      <w:lvlText w:val=""/>
+      <w:lvlJc w:val="left"/>
+      <w:pPr>
+        <w:ind w:left="5040" w:hanging="360"/>
+      </w:pPr>
+      <w:rPr>
+        <w:rFonts w:ascii="Symbol" w:hAnsi="Symbol" w:hint="default"/>
+      </w:rPr>
+    </w:lvl>
+    <w:lvl w:ilvl="7" w:tplc="04090003">
+      <w:start w:val="1"/>
+      <w:numFmt w:val="bullet"/>
+      <w:lvlText w:val="o"/>
+      <w:lvlJc w:val="left"/>
+      <w:pPr>
+        <w:ind w:left="5760" w:hanging="360"/>
+      </w:pPr>
+      <w:rPr>
+        <w:rFonts w:ascii="Courier New" w:hAnsi="Courier New" w:cs="Courier New" w:hint="default"/>
+      </w:rPr>
+    </w:lvl>
+    <w:lvl w:ilvl="8" w:tplc="04090005">
+      <w:start w:val="1"/>
+      <w:numFmt w:val="bullet"/>
+      <w:lvlText w:val=""/>
+      <w:lvlJc w:val="left"/>
+      <w:pPr>
+        <w:ind w:left="6480" w:hanging="360"/>
+      </w:pPr>
+      <w:rPr>
+        <w:rFonts w:ascii="Wingdings" w:hAnsi="Wingdings" w:hint="default"/>
+      </w:rPr>
+    </w:lvl>
+  </w:abstractNum>
+  <w:abstractNum w:abstractNumId="1" w15:restartNumberingAfterBreak="0">
     <w:nsid w:val="32E41D2B"/>
     <w:multiLevelType w:val="hybridMultilevel"/>
     <w:tmpl w:val="FE8A7A20"/>
@@ -1532,7 +1469,19 @@
     </w:lvl>
   </w:abstractNum>
   <w:num w:numId="1">
+    <w:abstractNumId w:val="1"/>
+  </w:num>
+  <w:num w:numId="2">
     <w:abstractNumId w:val="0"/>
+    <w:lvlOverride w:ilvl="0"/>
+    <w:lvlOverride w:ilvl="1"/>
+    <w:lvlOverride w:ilvl="2"/>
+    <w:lvlOverride w:ilvl="3"/>
+    <w:lvlOverride w:ilvl="4"/>
+    <w:lvlOverride w:ilvl="5"/>
+    <w:lvlOverride w:ilvl="6"/>
+    <w:lvlOverride w:ilvl="7"/>
+    <w:lvlOverride w:ilvl="8"/>
   </w:num>
 </w:numbering>
 </file>
@@ -1936,6 +1885,27 @@
     <w:name w:val="Normal"/>
     <w:qFormat/>
   </w:style>
+  <w:style w:type="paragraph" w:styleId="Heading1">
+    <w:name w:val="heading 1"/>
+    <w:basedOn w:val="Normal"/>
+    <w:next w:val="Normal"/>
+    <w:link w:val="Heading1Char"/>
+    <w:uiPriority w:val="9"/>
+    <w:qFormat/>
+    <w:rsid w:val="00023B48"/>
+    <w:pPr>
+      <w:keepNext/>
+      <w:keepLines/>
+      <w:spacing w:before="240" w:after="0" w:line="256" w:lineRule="auto"/>
+      <w:outlineLvl w:val="0"/>
+    </w:pPr>
+    <w:rPr>
+      <w:rFonts w:asciiTheme="majorHAnsi" w:eastAsiaTheme="majorEastAsia" w:hAnsiTheme="majorHAnsi" w:cstheme="majorBidi"/>
+      <w:color w:val="2F5496" w:themeColor="accent1" w:themeShade="BF"/>
+      <w:sz w:val="32"/>
+      <w:szCs w:val="32"/>
+    </w:rPr>
+  </w:style>
   <w:style w:type="character" w:default="1" w:styleId="DefaultParagraphFont">
     <w:name w:val="Default Paragraph Font"/>
     <w:uiPriority w:val="1"/>
@@ -1995,6 +1965,62 @@
     <w:rPr>
       <w:color w:val="605E5C"/>
       <w:shd w:val="clear" w:color="auto" w:fill="E1DFDD"/>
+    </w:rPr>
+  </w:style>
+  <w:style w:type="character" w:customStyle="1" w:styleId="Heading1Char">
+    <w:name w:val="Heading 1 Char"/>
+    <w:basedOn w:val="DefaultParagraphFont"/>
+    <w:link w:val="Heading1"/>
+    <w:uiPriority w:val="9"/>
+    <w:rsid w:val="00023B48"/>
+    <w:rPr>
+      <w:rFonts w:asciiTheme="majorHAnsi" w:eastAsiaTheme="majorEastAsia" w:hAnsiTheme="majorHAnsi" w:cstheme="majorBidi"/>
+      <w:color w:val="2F5496" w:themeColor="accent1" w:themeShade="BF"/>
+      <w:sz w:val="32"/>
+      <w:szCs w:val="32"/>
+    </w:rPr>
+  </w:style>
+  <w:style w:type="paragraph" w:styleId="NoSpacing">
+    <w:name w:val="No Spacing"/>
+    <w:uiPriority w:val="1"/>
+    <w:qFormat/>
+    <w:rsid w:val="00023B48"/>
+    <w:pPr>
+      <w:spacing w:after="0" w:line="240" w:lineRule="auto"/>
+    </w:pPr>
+  </w:style>
+  <w:style w:type="paragraph" w:styleId="Title">
+    <w:name w:val="Title"/>
+    <w:basedOn w:val="Normal"/>
+    <w:next w:val="Normal"/>
+    <w:link w:val="TitleChar"/>
+    <w:uiPriority w:val="10"/>
+    <w:qFormat/>
+    <w:rsid w:val="00023B48"/>
+    <w:pPr>
+      <w:spacing w:after="0" w:line="240" w:lineRule="auto"/>
+      <w:contextualSpacing/>
+    </w:pPr>
+    <w:rPr>
+      <w:rFonts w:asciiTheme="majorHAnsi" w:eastAsiaTheme="majorEastAsia" w:hAnsiTheme="majorHAnsi" w:cstheme="majorBidi"/>
+      <w:spacing w:val="-10"/>
+      <w:kern w:val="28"/>
+      <w:sz w:val="56"/>
+      <w:szCs w:val="56"/>
+    </w:rPr>
+  </w:style>
+  <w:style w:type="character" w:customStyle="1" w:styleId="TitleChar">
+    <w:name w:val="Title Char"/>
+    <w:basedOn w:val="DefaultParagraphFont"/>
+    <w:link w:val="Title"/>
+    <w:uiPriority w:val="10"/>
+    <w:rsid w:val="00023B48"/>
+    <w:rPr>
+      <w:rFonts w:asciiTheme="majorHAnsi" w:eastAsiaTheme="majorEastAsia" w:hAnsiTheme="majorHAnsi" w:cstheme="majorBidi"/>
+      <w:spacing w:val="-10"/>
+      <w:kern w:val="28"/>
+      <w:sz w:val="56"/>
+      <w:szCs w:val="56"/>
     </w:rPr>
   </w:style>
 </w:styles>

</xml_diff>